<commit_message>
normalization and new scratch script
</commit_message>
<xml_diff>
--- a/CSI4106_ProjectProposal_SimonPaquette_300044038.docx
+++ b/CSI4106_ProjectProposal_SimonPaquette_300044038.docx
@@ -174,7 +174,21 @@
         <w:rPr>
           <w:lang w:val="en-CA"/>
         </w:rPr>
-        <w:t xml:space="preserve">The dataset will consist of 7129 landscape images (150x150) in black and white and their corresponding colored images from </w:t>
+        <w:t xml:space="preserve">The dataset will consist of 7129 landscape images (150x150) in black and white and their </w:t>
+      </w:r>
+      <w:proofErr w:type="gramStart"/>
+      <w:r>
+        <w:rPr>
+          <w:lang w:val="en-CA"/>
+        </w:rPr>
+        <w:t>corresponding colored</w:t>
+      </w:r>
+      <w:proofErr w:type="gramEnd"/>
+      <w:r>
+        <w:rPr>
+          <w:lang w:val="en-CA"/>
+        </w:rPr>
+        <w:t xml:space="preserve"> images from </w:t>
       </w:r>
       <w:hyperlink r:id="rId5" w:history="1">
         <w:r>
@@ -558,13 +572,6 @@
     <w:p>
       <w:pPr>
         <w:jc w:val="both"/>
-        <w:rPr>
-          <w:lang w:val="en-CA"/>
-        </w:rPr>
-      </w:pPr>
-    </w:p>
-    <w:p>
-      <w:pPr>
         <w:rPr>
           <w:lang w:val="en-CA"/>
         </w:rPr>

</xml_diff>